<commit_message>
new photo for cloud
</commit_message>
<xml_diff>
--- a/product/cloud/Figures.docx
+++ b/product/cloud/Figures.docx
@@ -11,6 +11,1185 @@
       </w:pPr>
       <w:bookmarkStart w:id="0" w:name="_GoBack"/>
       <w:bookmarkEnd w:id="0"/>
+      <w:r>
+        <w:rPr>
+          <w:sz w:val="21"/>
+        </w:rPr>
+        <mc:AlternateContent>
+          <mc:Choice Requires="wps">
+            <w:drawing>
+              <wp:anchor distT="0" distB="0" distL="114300" distR="114300" simplePos="0" relativeHeight="251705344" behindDoc="0" locked="0" layoutInCell="1" allowOverlap="1">
+                <wp:simplePos x="0" y="0"/>
+                <wp:positionH relativeFrom="column">
+                  <wp:posOffset>645160</wp:posOffset>
+                </wp:positionH>
+                <wp:positionV relativeFrom="paragraph">
+                  <wp:posOffset>1315085</wp:posOffset>
+                </wp:positionV>
+                <wp:extent cx="3031490" cy="901700"/>
+                <wp:effectExtent l="0" t="6350" r="16510" b="63500"/>
+                <wp:wrapNone/>
+                <wp:docPr id="2" name="曲线连接符 2"/>
+                <wp:cNvGraphicFramePr/>
+                <a:graphic xmlns:a="http://schemas.openxmlformats.org/drawingml/2006/main">
+                  <a:graphicData uri="http://schemas.microsoft.com/office/word/2010/wordprocessingShape">
+                    <wps:wsp>
+                      <wps:cNvCnPr/>
+                      <wps:spPr>
+                        <a:xfrm>
+                          <a:off x="1906270" y="1075055"/>
+                          <a:ext cx="3031490" cy="901700"/>
+                        </a:xfrm>
+                        <a:prstGeom prst="curvedConnector3">
+                          <a:avLst>
+                            <a:gd name="adj1" fmla="val 91809"/>
+                          </a:avLst>
+                        </a:prstGeom>
+                        <a:ln>
+                          <a:solidFill>
+                            <a:srgbClr val="00B050"/>
+                          </a:solidFill>
+                          <a:tailEnd type="arrow"/>
+                        </a:ln>
+                      </wps:spPr>
+                      <wps:style>
+                        <a:lnRef idx="2">
+                          <a:schemeClr val="accent1"/>
+                        </a:lnRef>
+                        <a:fillRef idx="0">
+                          <a:srgbClr val="FFFFFF"/>
+                        </a:fillRef>
+                        <a:effectRef idx="0">
+                          <a:srgbClr val="FFFFFF"/>
+                        </a:effectRef>
+                        <a:fontRef idx="minor">
+                          <a:schemeClr val="tx1"/>
+                        </a:fontRef>
+                      </wps:style>
+                      <wps:bodyPr/>
+                    </wps:wsp>
+                  </a:graphicData>
+                </a:graphic>
+              </wp:anchor>
+            </w:drawing>
+          </mc:Choice>
+          <mc:Fallback>
+            <w:pict>
+              <v:shape id="_x0000_s1026" o:spid="_x0000_s1026" o:spt="38" type="#_x0000_t38" style="position:absolute;left:0pt;margin-left:50.8pt;margin-top:103.55pt;height:71pt;width:238.7pt;z-index:251705344;mso-width-relative:page;mso-height-relative:page;" filled="f" stroked="t" coordsize="21600,21600" o:gfxdata="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" adj="19831">
+                <v:fill on="f" focussize="0,0"/>
+                <v:stroke weight="1pt" color="#00B050 [3204]" miterlimit="8" joinstyle="miter" endarrow="open"/>
+                <v:imagedata o:title=""/>
+                <o:lock v:ext="edit" aspectratio="f"/>
+              </v:shape>
+            </w:pict>
+          </mc:Fallback>
+        </mc:AlternateContent>
+      </w:r>
+      <w:r>
+        <w:rPr>
+          <w:sz w:val="21"/>
+        </w:rPr>
+        <mc:AlternateContent>
+          <mc:Choice Requires="wps">
+            <w:drawing>
+              <wp:anchor distT="0" distB="0" distL="114300" distR="114300" simplePos="0" relativeHeight="251706368" behindDoc="0" locked="0" layoutInCell="1" allowOverlap="1">
+                <wp:simplePos x="0" y="0"/>
+                <wp:positionH relativeFrom="column">
+                  <wp:posOffset>639445</wp:posOffset>
+                </wp:positionH>
+                <wp:positionV relativeFrom="paragraph">
+                  <wp:posOffset>1410335</wp:posOffset>
+                </wp:positionV>
+                <wp:extent cx="3007995" cy="1003935"/>
+                <wp:effectExtent l="0" t="6350" r="1905" b="56515"/>
+                <wp:wrapNone/>
+                <wp:docPr id="3" name="曲线连接符 3"/>
+                <wp:cNvGraphicFramePr/>
+                <a:graphic xmlns:a="http://schemas.openxmlformats.org/drawingml/2006/main">
+                  <a:graphicData uri="http://schemas.microsoft.com/office/word/2010/wordprocessingShape">
+                    <wps:wsp>
+                      <wps:cNvCnPr>
+                        <a:endCxn id="297" idx="1"/>
+                      </wps:cNvCnPr>
+                      <wps:spPr>
+                        <a:xfrm>
+                          <a:off x="1765935" y="777875"/>
+                          <a:ext cx="3007995" cy="1003935"/>
+                        </a:xfrm>
+                        <a:prstGeom prst="curvedConnector3">
+                          <a:avLst>
+                            <a:gd name="adj1" fmla="val 78699"/>
+                          </a:avLst>
+                        </a:prstGeom>
+                        <a:ln>
+                          <a:solidFill>
+                            <a:srgbClr val="FFFF00"/>
+                          </a:solidFill>
+                          <a:tailEnd type="arrow"/>
+                        </a:ln>
+                      </wps:spPr>
+                      <wps:style>
+                        <a:lnRef idx="2">
+                          <a:schemeClr val="accent1"/>
+                        </a:lnRef>
+                        <a:fillRef idx="0">
+                          <a:srgbClr val="FFFFFF"/>
+                        </a:fillRef>
+                        <a:effectRef idx="0">
+                          <a:srgbClr val="FFFFFF"/>
+                        </a:effectRef>
+                        <a:fontRef idx="minor">
+                          <a:schemeClr val="tx1"/>
+                        </a:fontRef>
+                      </wps:style>
+                      <wps:bodyPr/>
+                    </wps:wsp>
+                  </a:graphicData>
+                </a:graphic>
+              </wp:anchor>
+            </w:drawing>
+          </mc:Choice>
+          <mc:Fallback>
+            <w:pict>
+              <v:shape id="_x0000_s1026" o:spid="_x0000_s1026" o:spt="38" type="#_x0000_t38" style="position:absolute;left:0pt;margin-left:50.35pt;margin-top:111.05pt;height:79.05pt;width:236.85pt;z-index:251706368;mso-width-relative:page;mso-height-relative:page;" filled="f" stroked="t" coordsize="21600,21600" o:gfxdata="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" adj="16999">
+                <v:fill on="f" focussize="0,0"/>
+                <v:stroke weight="1pt" color="#FFFF00 [3204]" miterlimit="8" joinstyle="miter" endarrow="open"/>
+                <v:imagedata o:title=""/>
+                <o:lock v:ext="edit" aspectratio="f"/>
+              </v:shape>
+            </w:pict>
+          </mc:Fallback>
+        </mc:AlternateContent>
+      </w:r>
+      <w:r>
+        <w:rPr>
+          <w:sz w:val="21"/>
+        </w:rPr>
+        <mc:AlternateContent>
+          <mc:Choice Requires="wps">
+            <w:drawing>
+              <wp:anchor distT="0" distB="0" distL="114300" distR="114300" simplePos="0" relativeHeight="251704320" behindDoc="0" locked="0" layoutInCell="1" allowOverlap="1">
+                <wp:simplePos x="0" y="0"/>
+                <wp:positionH relativeFrom="column">
+                  <wp:posOffset>645160</wp:posOffset>
+                </wp:positionH>
+                <wp:positionV relativeFrom="paragraph">
+                  <wp:posOffset>1393190</wp:posOffset>
+                </wp:positionV>
+                <wp:extent cx="2964180" cy="924560"/>
+                <wp:effectExtent l="0" t="6350" r="7620" b="59690"/>
+                <wp:wrapNone/>
+                <wp:docPr id="1" name="曲线连接符 1"/>
+                <wp:cNvGraphicFramePr/>
+                <a:graphic xmlns:a="http://schemas.openxmlformats.org/drawingml/2006/main">
+                  <a:graphicData uri="http://schemas.microsoft.com/office/word/2010/wordprocessingShape">
+                    <wps:wsp>
+                      <wps:cNvCnPr/>
+                      <wps:spPr>
+                        <a:xfrm>
+                          <a:off x="1849755" y="979805"/>
+                          <a:ext cx="2964180" cy="924560"/>
+                        </a:xfrm>
+                        <a:prstGeom prst="curvedConnector3">
+                          <a:avLst>
+                            <a:gd name="adj1" fmla="val 87446"/>
+                          </a:avLst>
+                        </a:prstGeom>
+                        <a:ln>
+                          <a:solidFill>
+                            <a:schemeClr val="accent2">
+                              <a:lumMod val="75000"/>
+                            </a:schemeClr>
+                          </a:solidFill>
+                          <a:tailEnd type="arrow"/>
+                        </a:ln>
+                      </wps:spPr>
+                      <wps:style>
+                        <a:lnRef idx="2">
+                          <a:schemeClr val="accent1"/>
+                        </a:lnRef>
+                        <a:fillRef idx="0">
+                          <a:srgbClr val="FFFFFF"/>
+                        </a:fillRef>
+                        <a:effectRef idx="0">
+                          <a:srgbClr val="FFFFFF"/>
+                        </a:effectRef>
+                        <a:fontRef idx="minor">
+                          <a:schemeClr val="tx1"/>
+                        </a:fontRef>
+                      </wps:style>
+                      <wps:bodyPr/>
+                    </wps:wsp>
+                  </a:graphicData>
+                </a:graphic>
+              </wp:anchor>
+            </w:drawing>
+          </mc:Choice>
+          <mc:Fallback>
+            <w:pict>
+              <v:shape id="_x0000_s1026" o:spid="_x0000_s1026" o:spt="38" type="#_x0000_t38" style="position:absolute;left:0pt;margin-left:50.8pt;margin-top:109.7pt;height:72.8pt;width:233.4pt;z-index:251704320;mso-width-relative:page;mso-height-relative:page;" filled="f" stroked="t" coordsize="21600,21600" o:gfxdata="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" adj="18888">
+                <v:fill on="f" focussize="0,0"/>
+                <v:stroke weight="1pt" color="#C55A11 [2405]" miterlimit="8" joinstyle="miter" endarrow="open"/>
+                <v:imagedata o:title=""/>
+                <o:lock v:ext="edit" aspectratio="f"/>
+              </v:shape>
+            </w:pict>
+          </mc:Fallback>
+        </mc:AlternateContent>
+      </w:r>
+      <w:r>
+        <w:rPr>
+          <w:sz w:val="21"/>
+        </w:rPr>
+        <mc:AlternateContent>
+          <mc:Choice Requires="wps">
+            <w:drawing>
+              <wp:anchor distT="0" distB="0" distL="114300" distR="114300" simplePos="0" relativeHeight="251709440" behindDoc="0" locked="0" layoutInCell="1" allowOverlap="1">
+                <wp:simplePos x="0" y="0"/>
+                <wp:positionH relativeFrom="column">
+                  <wp:posOffset>617220</wp:posOffset>
+                </wp:positionH>
+                <wp:positionV relativeFrom="paragraph">
+                  <wp:posOffset>1426845</wp:posOffset>
+                </wp:positionV>
+                <wp:extent cx="4017645" cy="1003300"/>
+                <wp:effectExtent l="0" t="6350" r="1905" b="57150"/>
+                <wp:wrapNone/>
+                <wp:docPr id="25" name="曲线连接符 25"/>
+                <wp:cNvGraphicFramePr/>
+                <a:graphic xmlns:a="http://schemas.openxmlformats.org/drawingml/2006/main">
+                  <a:graphicData uri="http://schemas.microsoft.com/office/word/2010/wordprocessingShape">
+                    <wps:wsp>
+                      <wps:cNvCnPr/>
+                      <wps:spPr>
+                        <a:xfrm>
+                          <a:off x="1793875" y="2599055"/>
+                          <a:ext cx="4017645" cy="1003300"/>
+                        </a:xfrm>
+                        <a:prstGeom prst="curvedConnector3">
+                          <a:avLst>
+                            <a:gd name="adj1" fmla="val 5105"/>
+                          </a:avLst>
+                        </a:prstGeom>
+                        <a:ln>
+                          <a:solidFill>
+                            <a:srgbClr val="FFFF00"/>
+                          </a:solidFill>
+                          <a:tailEnd type="arrow"/>
+                        </a:ln>
+                      </wps:spPr>
+                      <wps:style>
+                        <a:lnRef idx="2">
+                          <a:schemeClr val="accent1"/>
+                        </a:lnRef>
+                        <a:fillRef idx="0">
+                          <a:srgbClr val="FFFFFF"/>
+                        </a:fillRef>
+                        <a:effectRef idx="0">
+                          <a:srgbClr val="FFFFFF"/>
+                        </a:effectRef>
+                        <a:fontRef idx="minor">
+                          <a:schemeClr val="tx1"/>
+                        </a:fontRef>
+                      </wps:style>
+                      <wps:bodyPr/>
+                    </wps:wsp>
+                  </a:graphicData>
+                </a:graphic>
+              </wp:anchor>
+            </w:drawing>
+          </mc:Choice>
+          <mc:Fallback>
+            <w:pict>
+              <v:shape id="_x0000_s1026" o:spid="_x0000_s1026" o:spt="38" type="#_x0000_t38" style="position:absolute;left:0pt;margin-left:48.6pt;margin-top:112.35pt;height:79pt;width:316.35pt;z-index:251709440;mso-width-relative:page;mso-height-relative:page;" filled="f" stroked="t" coordsize="21600,21600" o:gfxdata="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" adj="1103">
+                <v:fill on="f" focussize="0,0"/>
+                <v:stroke weight="1pt" color="#FFFF00 [3204]" miterlimit="8" joinstyle="miter" endarrow="open"/>
+                <v:imagedata o:title=""/>
+                <o:lock v:ext="edit" aspectratio="f"/>
+              </v:shape>
+            </w:pict>
+          </mc:Fallback>
+        </mc:AlternateContent>
+      </w:r>
+      <w:r>
+        <w:rPr>
+          <w:sz w:val="21"/>
+        </w:rPr>
+        <mc:AlternateContent>
+          <mc:Choice Requires="wps">
+            <w:drawing>
+              <wp:anchor distT="0" distB="0" distL="114300" distR="114300" simplePos="0" relativeHeight="251708416" behindDoc="0" locked="0" layoutInCell="1" allowOverlap="1">
+                <wp:simplePos x="0" y="0"/>
+                <wp:positionH relativeFrom="column">
+                  <wp:posOffset>622935</wp:posOffset>
+                </wp:positionH>
+                <wp:positionV relativeFrom="paragraph">
+                  <wp:posOffset>1410335</wp:posOffset>
+                </wp:positionV>
+                <wp:extent cx="3983355" cy="929640"/>
+                <wp:effectExtent l="0" t="6350" r="17145" b="54610"/>
+                <wp:wrapNone/>
+                <wp:docPr id="6" name="曲线连接符 6"/>
+                <wp:cNvGraphicFramePr/>
+                <a:graphic xmlns:a="http://schemas.openxmlformats.org/drawingml/2006/main">
+                  <a:graphicData uri="http://schemas.microsoft.com/office/word/2010/wordprocessingShape">
+                    <wps:wsp>
+                      <wps:cNvCnPr/>
+                      <wps:spPr>
+                        <a:xfrm>
+                          <a:off x="1765935" y="2324735"/>
+                          <a:ext cx="3983355" cy="929640"/>
+                        </a:xfrm>
+                        <a:prstGeom prst="curvedConnector3">
+                          <a:avLst>
+                            <a:gd name="adj1" fmla="val 7811"/>
+                          </a:avLst>
+                        </a:prstGeom>
+                        <a:ln>
+                          <a:solidFill>
+                            <a:schemeClr val="accent2">
+                              <a:lumMod val="75000"/>
+                            </a:schemeClr>
+                          </a:solidFill>
+                          <a:tailEnd type="arrow"/>
+                        </a:ln>
+                      </wps:spPr>
+                      <wps:style>
+                        <a:lnRef idx="2">
+                          <a:schemeClr val="accent1"/>
+                        </a:lnRef>
+                        <a:fillRef idx="0">
+                          <a:srgbClr val="FFFFFF"/>
+                        </a:fillRef>
+                        <a:effectRef idx="0">
+                          <a:srgbClr val="FFFFFF"/>
+                        </a:effectRef>
+                        <a:fontRef idx="minor">
+                          <a:schemeClr val="tx1"/>
+                        </a:fontRef>
+                      </wps:style>
+                      <wps:bodyPr/>
+                    </wps:wsp>
+                  </a:graphicData>
+                </a:graphic>
+              </wp:anchor>
+            </w:drawing>
+          </mc:Choice>
+          <mc:Fallback>
+            <w:pict>
+              <v:shape id="_x0000_s1026" o:spid="_x0000_s1026" o:spt="38" type="#_x0000_t38" style="position:absolute;left:0pt;margin-left:49.05pt;margin-top:111.05pt;height:73.2pt;width:313.65pt;z-index:251708416;mso-width-relative:page;mso-height-relative:page;" filled="f" stroked="t" coordsize="21600,21600" o:gfxdata="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" adj="1687">
+                <v:fill on="f" focussize="0,0"/>
+                <v:stroke weight="1pt" color="#C55A11 [2405]" miterlimit="8" joinstyle="miter" endarrow="open"/>
+                <v:imagedata o:title=""/>
+                <o:lock v:ext="edit" aspectratio="f"/>
+              </v:shape>
+            </w:pict>
+          </mc:Fallback>
+        </mc:AlternateContent>
+      </w:r>
+      <w:r>
+        <w:rPr>
+          <w:sz w:val="21"/>
+        </w:rPr>
+        <mc:AlternateContent>
+          <mc:Choice Requires="wps">
+            <w:drawing>
+              <wp:anchor distT="0" distB="0" distL="114300" distR="114300" simplePos="0" relativeHeight="251716608" behindDoc="0" locked="0" layoutInCell="1" allowOverlap="1">
+                <wp:simplePos x="0" y="0"/>
+                <wp:positionH relativeFrom="column">
+                  <wp:posOffset>1219835</wp:posOffset>
+                </wp:positionH>
+                <wp:positionV relativeFrom="paragraph">
+                  <wp:posOffset>339090</wp:posOffset>
+                </wp:positionV>
+                <wp:extent cx="1861185" cy="264160"/>
+                <wp:effectExtent l="0" t="0" r="0" b="0"/>
+                <wp:wrapNone/>
+                <wp:docPr id="32" name="文本框 32"/>
+                <wp:cNvGraphicFramePr/>
+                <a:graphic xmlns:a="http://schemas.openxmlformats.org/drawingml/2006/main">
+                  <a:graphicData uri="http://schemas.microsoft.com/office/word/2010/wordprocessingShape">
+                    <wps:wsp>
+                      <wps:cNvSpPr txBox="1"/>
+                      <wps:spPr>
+                        <a:xfrm>
+                          <a:off x="0" y="0"/>
+                          <a:ext cx="1861185" cy="264160"/>
+                        </a:xfrm>
+                        <a:prstGeom prst="rect">
+                          <a:avLst/>
+                        </a:prstGeom>
+                        <a:noFill/>
+                        <a:ln w="6350">
+                          <a:noFill/>
+                        </a:ln>
+                      </wps:spPr>
+                      <wps:style>
+                        <a:lnRef idx="0">
+                          <a:schemeClr val="accent1"/>
+                        </a:lnRef>
+                        <a:fillRef idx="0">
+                          <a:schemeClr val="accent1"/>
+                        </a:fillRef>
+                        <a:effectRef idx="0">
+                          <a:schemeClr val="accent1"/>
+                        </a:effectRef>
+                        <a:fontRef idx="minor">
+                          <a:schemeClr val="dk1"/>
+                        </a:fontRef>
+                      </wps:style>
+                      <wps:txbx>
+                        <w:txbxContent>
+                          <w:p>
+                            <w:pPr>
+                              <w:rPr>
+                                <w:rFonts w:hint="default" w:eastAsiaTheme="minorEastAsia"/>
+                                <w:lang w:val="en-US" w:eastAsia="zh-CN"/>
+                              </w:rPr>
+                            </w:pPr>
+                            <w:r>
+                              <w:rPr>
+                                <w:rFonts w:hint="eastAsia"/>
+                                <w:lang w:val="en-US" w:eastAsia="zh-CN"/>
+                              </w:rPr>
+                              <w:t>Telnet(Route or slave host)</w:t>
+                            </w:r>
+                          </w:p>
+                        </w:txbxContent>
+                      </wps:txbx>
+                      <wps:bodyPr rot="0" spcFirstLastPara="0" vertOverflow="overflow" horzOverflow="overflow" vert="horz" wrap="square" lIns="91440" tIns="45720" rIns="91440" bIns="45720" numCol="1" spcCol="0" rtlCol="0" fromWordArt="0" anchor="t" anchorCtr="0" forceAA="0" compatLnSpc="1">
+                        <a:noAutofit/>
+                      </wps:bodyPr>
+                    </wps:wsp>
+                  </a:graphicData>
+                </a:graphic>
+              </wp:anchor>
+            </w:drawing>
+          </mc:Choice>
+          <mc:Fallback>
+            <w:pict>
+              <v:shape id="_x0000_s1026" o:spid="_x0000_s1026" o:spt="202" type="#_x0000_t202" style="position:absolute;left:0pt;margin-left:96.05pt;margin-top:26.7pt;height:20.8pt;width:146.55pt;z-index:251716608;mso-width-relative:page;mso-height-relative:page;" filled="f" stroked="f" coordsize="21600,21600" o:gfxdata="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">
+                <v:fill on="f" focussize="0,0"/>
+                <v:stroke on="f" weight="0.5pt"/>
+                <v:imagedata o:title=""/>
+                <o:lock v:ext="edit" aspectratio="f"/>
+                <v:textbox>
+                  <w:txbxContent>
+                    <w:p>
+                      <w:pPr>
+                        <w:rPr>
+                          <w:rFonts w:hint="default" w:eastAsiaTheme="minorEastAsia"/>
+                          <w:lang w:val="en-US" w:eastAsia="zh-CN"/>
+                        </w:rPr>
+                      </w:pPr>
+                      <w:r>
+                        <w:rPr>
+                          <w:rFonts w:hint="eastAsia"/>
+                          <w:lang w:val="en-US" w:eastAsia="zh-CN"/>
+                        </w:rPr>
+                        <w:t>Telnet(Route or slave host)</w:t>
+                      </w:r>
+                    </w:p>
+                  </w:txbxContent>
+                </v:textbox>
+              </v:shape>
+            </w:pict>
+          </mc:Fallback>
+        </mc:AlternateContent>
+      </w:r>
+      <w:r>
+        <w:rPr>
+          <w:sz w:val="21"/>
+        </w:rPr>
+        <mc:AlternateContent>
+          <mc:Choice Requires="wps">
+            <w:drawing>
+              <wp:anchor distT="0" distB="0" distL="114300" distR="114300" simplePos="0" relativeHeight="251717632" behindDoc="0" locked="0" layoutInCell="1" allowOverlap="1">
+                <wp:simplePos x="0" y="0"/>
+                <wp:positionH relativeFrom="column">
+                  <wp:posOffset>1220470</wp:posOffset>
+                </wp:positionH>
+                <wp:positionV relativeFrom="paragraph">
+                  <wp:posOffset>149860</wp:posOffset>
+                </wp:positionV>
+                <wp:extent cx="1783715" cy="264160"/>
+                <wp:effectExtent l="0" t="0" r="0" b="0"/>
+                <wp:wrapNone/>
+                <wp:docPr id="33" name="文本框 33"/>
+                <wp:cNvGraphicFramePr/>
+                <a:graphic xmlns:a="http://schemas.openxmlformats.org/drawingml/2006/main">
+                  <a:graphicData uri="http://schemas.microsoft.com/office/word/2010/wordprocessingShape">
+                    <wps:wsp>
+                      <wps:cNvSpPr txBox="1"/>
+                      <wps:spPr>
+                        <a:xfrm>
+                          <a:off x="0" y="0"/>
+                          <a:ext cx="1783715" cy="264160"/>
+                        </a:xfrm>
+                        <a:prstGeom prst="rect">
+                          <a:avLst/>
+                        </a:prstGeom>
+                        <a:noFill/>
+                        <a:ln w="6350">
+                          <a:noFill/>
+                        </a:ln>
+                      </wps:spPr>
+                      <wps:style>
+                        <a:lnRef idx="0">
+                          <a:schemeClr val="accent1"/>
+                        </a:lnRef>
+                        <a:fillRef idx="0">
+                          <a:schemeClr val="accent1"/>
+                        </a:fillRef>
+                        <a:effectRef idx="0">
+                          <a:schemeClr val="accent1"/>
+                        </a:effectRef>
+                        <a:fontRef idx="minor">
+                          <a:schemeClr val="dk1"/>
+                        </a:fontRef>
+                      </wps:style>
+                      <wps:txbx>
+                        <w:txbxContent>
+                          <w:p>
+                            <w:pPr>
+                              <w:rPr>
+                                <w:rFonts w:hint="default" w:eastAsiaTheme="minorEastAsia"/>
+                                <w:lang w:val="en-US" w:eastAsia="zh-CN"/>
+                              </w:rPr>
+                            </w:pPr>
+                            <w:r>
+                              <w:rPr>
+                                <w:rFonts w:hint="eastAsia"/>
+                                <w:lang w:val="en-US" w:eastAsia="zh-CN"/>
+                              </w:rPr>
+                              <w:t>HTTP(Route or slave host)</w:t>
+                            </w:r>
+                          </w:p>
+                        </w:txbxContent>
+                      </wps:txbx>
+                      <wps:bodyPr rot="0" spcFirstLastPara="0" vertOverflow="overflow" horzOverflow="overflow" vert="horz" wrap="square" lIns="91440" tIns="45720" rIns="91440" bIns="45720" numCol="1" spcCol="0" rtlCol="0" fromWordArt="0" anchor="t" anchorCtr="0" forceAA="0" compatLnSpc="1">
+                        <a:noAutofit/>
+                      </wps:bodyPr>
+                    </wps:wsp>
+                  </a:graphicData>
+                </a:graphic>
+              </wp:anchor>
+            </w:drawing>
+          </mc:Choice>
+          <mc:Fallback>
+            <w:pict>
+              <v:shape id="_x0000_s1026" o:spid="_x0000_s1026" o:spt="202" type="#_x0000_t202" style="position:absolute;left:0pt;margin-left:96.1pt;margin-top:11.8pt;height:20.8pt;width:140.45pt;z-index:251717632;mso-width-relative:page;mso-height-relative:page;" filled="f" stroked="f" coordsize="21600,21600" o:gfxdata="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">
+                <v:fill on="f" focussize="0,0"/>
+                <v:stroke on="f" weight="0.5pt"/>
+                <v:imagedata o:title=""/>
+                <o:lock v:ext="edit" aspectratio="f"/>
+                <v:textbox>
+                  <w:txbxContent>
+                    <w:p>
+                      <w:pPr>
+                        <w:rPr>
+                          <w:rFonts w:hint="default" w:eastAsiaTheme="minorEastAsia"/>
+                          <w:lang w:val="en-US" w:eastAsia="zh-CN"/>
+                        </w:rPr>
+                      </w:pPr>
+                      <w:r>
+                        <w:rPr>
+                          <w:rFonts w:hint="eastAsia"/>
+                          <w:lang w:val="en-US" w:eastAsia="zh-CN"/>
+                        </w:rPr>
+                        <w:t>HTTP(Route or slave host)</w:t>
+                      </w:r>
+                    </w:p>
+                  </w:txbxContent>
+                </v:textbox>
+              </v:shape>
+            </w:pict>
+          </mc:Fallback>
+        </mc:AlternateContent>
+      </w:r>
+      <w:r>
+        <w:rPr>
+          <w:sz w:val="21"/>
+        </w:rPr>
+        <mc:AlternateContent>
+          <mc:Choice Requires="wps">
+            <w:drawing>
+              <wp:anchor distT="0" distB="0" distL="114300" distR="114300" simplePos="0" relativeHeight="251710464" behindDoc="0" locked="0" layoutInCell="1" allowOverlap="1">
+                <wp:simplePos x="0" y="0"/>
+                <wp:positionH relativeFrom="column">
+                  <wp:posOffset>443865</wp:posOffset>
+                </wp:positionH>
+                <wp:positionV relativeFrom="paragraph">
+                  <wp:posOffset>115570</wp:posOffset>
+                </wp:positionV>
+                <wp:extent cx="739140" cy="0"/>
+                <wp:effectExtent l="0" t="50800" r="3810" b="63500"/>
+                <wp:wrapNone/>
+                <wp:docPr id="26" name="直接箭头连接符 26"/>
+                <wp:cNvGraphicFramePr/>
+                <a:graphic xmlns:a="http://schemas.openxmlformats.org/drawingml/2006/main">
+                  <a:graphicData uri="http://schemas.microsoft.com/office/word/2010/wordprocessingShape">
+                    <wps:wsp>
+                      <wps:cNvCnPr/>
+                      <wps:spPr>
+                        <a:xfrm>
+                          <a:off x="1586865" y="1024890"/>
+                          <a:ext cx="739140" cy="0"/>
+                        </a:xfrm>
+                        <a:prstGeom prst="straightConnector1">
+                          <a:avLst/>
+                        </a:prstGeom>
+                        <a:ln>
+                          <a:solidFill>
+                            <a:srgbClr val="FFFF00"/>
+                          </a:solidFill>
+                          <a:tailEnd type="arrow"/>
+                        </a:ln>
+                      </wps:spPr>
+                      <wps:style>
+                        <a:lnRef idx="2">
+                          <a:schemeClr val="accent1"/>
+                        </a:lnRef>
+                        <a:fillRef idx="0">
+                          <a:srgbClr val="FFFFFF"/>
+                        </a:fillRef>
+                        <a:effectRef idx="0">
+                          <a:srgbClr val="FFFFFF"/>
+                        </a:effectRef>
+                        <a:fontRef idx="minor">
+                          <a:schemeClr val="tx1"/>
+                        </a:fontRef>
+                      </wps:style>
+                      <wps:bodyPr/>
+                    </wps:wsp>
+                  </a:graphicData>
+                </a:graphic>
+              </wp:anchor>
+            </w:drawing>
+          </mc:Choice>
+          <mc:Fallback>
+            <w:pict>
+              <v:shape id="_x0000_s1026" o:spid="_x0000_s1026" o:spt="32" type="#_x0000_t32" style="position:absolute;left:0pt;margin-left:34.95pt;margin-top:9.1pt;height:0pt;width:58.2pt;z-index:251710464;mso-width-relative:page;mso-height-relative:page;" filled="f" stroked="t" coordsize="21600,21600" o:gfxdata="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">
+                <v:fill on="f" focussize="0,0"/>
+                <v:stroke weight="1pt" color="#FFFF00 [3204]" miterlimit="8" joinstyle="miter" endarrow="open"/>
+                <v:imagedata o:title=""/>
+                <o:lock v:ext="edit" aspectratio="f"/>
+              </v:shape>
+            </w:pict>
+          </mc:Fallback>
+        </mc:AlternateContent>
+      </w:r>
+      <w:r>
+        <w:rPr>
+          <w:sz w:val="21"/>
+        </w:rPr>
+        <mc:AlternateContent>
+          <mc:Choice Requires="wps">
+            <w:drawing>
+              <wp:anchor distT="0" distB="0" distL="114300" distR="114300" simplePos="0" relativeHeight="251711488" behindDoc="0" locked="0" layoutInCell="1" allowOverlap="1">
+                <wp:simplePos x="0" y="0"/>
+                <wp:positionH relativeFrom="column">
+                  <wp:posOffset>456565</wp:posOffset>
+                </wp:positionH>
+                <wp:positionV relativeFrom="paragraph">
+                  <wp:posOffset>283210</wp:posOffset>
+                </wp:positionV>
+                <wp:extent cx="739140" cy="0"/>
+                <wp:effectExtent l="0" t="50800" r="3810" b="63500"/>
+                <wp:wrapNone/>
+                <wp:docPr id="27" name="直接箭头连接符 27"/>
+                <wp:cNvGraphicFramePr/>
+                <a:graphic xmlns:a="http://schemas.openxmlformats.org/drawingml/2006/main">
+                  <a:graphicData uri="http://schemas.microsoft.com/office/word/2010/wordprocessingShape">
+                    <wps:wsp>
+                      <wps:cNvCnPr/>
+                      <wps:spPr>
+                        <a:xfrm>
+                          <a:off x="0" y="0"/>
+                          <a:ext cx="739140" cy="0"/>
+                        </a:xfrm>
+                        <a:prstGeom prst="straightConnector1">
+                          <a:avLst/>
+                        </a:prstGeom>
+                        <a:ln>
+                          <a:solidFill>
+                            <a:srgbClr val="00B050"/>
+                          </a:solidFill>
+                          <a:tailEnd type="arrow"/>
+                        </a:ln>
+                      </wps:spPr>
+                      <wps:style>
+                        <a:lnRef idx="2">
+                          <a:schemeClr val="accent1"/>
+                        </a:lnRef>
+                        <a:fillRef idx="0">
+                          <a:srgbClr val="FFFFFF"/>
+                        </a:fillRef>
+                        <a:effectRef idx="0">
+                          <a:srgbClr val="FFFFFF"/>
+                        </a:effectRef>
+                        <a:fontRef idx="minor">
+                          <a:schemeClr val="tx1"/>
+                        </a:fontRef>
+                      </wps:style>
+                      <wps:bodyPr/>
+                    </wps:wsp>
+                  </a:graphicData>
+                </a:graphic>
+              </wp:anchor>
+            </w:drawing>
+          </mc:Choice>
+          <mc:Fallback>
+            <w:pict>
+              <v:shape id="_x0000_s1026" o:spid="_x0000_s1026" o:spt="32" type="#_x0000_t32" style="position:absolute;left:0pt;margin-left:35.95pt;margin-top:22.3pt;height:0pt;width:58.2pt;z-index:251711488;mso-width-relative:page;mso-height-relative:page;" filled="f" stroked="t" coordsize="21600,21600" o:gfxdata="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">
+                <v:fill on="f" focussize="0,0"/>
+                <v:stroke weight="1pt" color="#00B050 [3204]" miterlimit="8" joinstyle="miter" endarrow="open"/>
+                <v:imagedata o:title=""/>
+                <o:lock v:ext="edit" aspectratio="f"/>
+              </v:shape>
+            </w:pict>
+          </mc:Fallback>
+        </mc:AlternateContent>
+      </w:r>
+      <w:r>
+        <w:rPr>
+          <w:sz w:val="21"/>
+        </w:rPr>
+        <mc:AlternateContent>
+          <mc:Choice Requires="wps">
+            <w:drawing>
+              <wp:anchor distT="0" distB="0" distL="114300" distR="114300" simplePos="0" relativeHeight="251712512" behindDoc="0" locked="0" layoutInCell="1" allowOverlap="1">
+                <wp:simplePos x="0" y="0"/>
+                <wp:positionH relativeFrom="column">
+                  <wp:posOffset>446405</wp:posOffset>
+                </wp:positionH>
+                <wp:positionV relativeFrom="paragraph">
+                  <wp:posOffset>478155</wp:posOffset>
+                </wp:positionV>
+                <wp:extent cx="739140" cy="0"/>
+                <wp:effectExtent l="0" t="50800" r="3810" b="63500"/>
+                <wp:wrapNone/>
+                <wp:docPr id="28" name="直接箭头连接符 28"/>
+                <wp:cNvGraphicFramePr/>
+                <a:graphic xmlns:a="http://schemas.openxmlformats.org/drawingml/2006/main">
+                  <a:graphicData uri="http://schemas.microsoft.com/office/word/2010/wordprocessingShape">
+                    <wps:wsp>
+                      <wps:cNvCnPr/>
+                      <wps:spPr>
+                        <a:xfrm>
+                          <a:off x="0" y="0"/>
+                          <a:ext cx="739140" cy="0"/>
+                        </a:xfrm>
+                        <a:prstGeom prst="straightConnector1">
+                          <a:avLst/>
+                        </a:prstGeom>
+                        <a:ln>
+                          <a:solidFill>
+                            <a:schemeClr val="accent2">
+                              <a:lumMod val="75000"/>
+                            </a:schemeClr>
+                          </a:solidFill>
+                          <a:tailEnd type="arrow"/>
+                        </a:ln>
+                      </wps:spPr>
+                      <wps:style>
+                        <a:lnRef idx="2">
+                          <a:schemeClr val="accent1"/>
+                        </a:lnRef>
+                        <a:fillRef idx="0">
+                          <a:srgbClr val="FFFFFF"/>
+                        </a:fillRef>
+                        <a:effectRef idx="0">
+                          <a:srgbClr val="FFFFFF"/>
+                        </a:effectRef>
+                        <a:fontRef idx="minor">
+                          <a:schemeClr val="tx1"/>
+                        </a:fontRef>
+                      </wps:style>
+                      <wps:bodyPr/>
+                    </wps:wsp>
+                  </a:graphicData>
+                </a:graphic>
+              </wp:anchor>
+            </w:drawing>
+          </mc:Choice>
+          <mc:Fallback>
+            <w:pict>
+              <v:shape id="_x0000_s1026" o:spid="_x0000_s1026" o:spt="32" type="#_x0000_t32" style="position:absolute;left:0pt;margin-left:35.15pt;margin-top:37.65pt;height:0pt;width:58.2pt;z-index:251712512;mso-width-relative:page;mso-height-relative:page;" filled="f" stroked="t" coordsize="21600,21600" o:gfxdata="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">
+                <v:fill on="f" focussize="0,0"/>
+                <v:stroke weight="1pt" color="#C55A11 [2405]" miterlimit="8" joinstyle="miter" endarrow="open"/>
+                <v:imagedata o:title=""/>
+                <o:lock v:ext="edit" aspectratio="f"/>
+              </v:shape>
+            </w:pict>
+          </mc:Fallback>
+        </mc:AlternateContent>
+      </w:r>
+      <w:r>
+        <w:rPr>
+          <w:sz w:val="21"/>
+        </w:rPr>
+        <mc:AlternateContent>
+          <mc:Choice Requires="wps">
+            <w:drawing>
+              <wp:anchor distT="0" distB="0" distL="114300" distR="114300" simplePos="0" relativeHeight="251715584" behindDoc="0" locked="0" layoutInCell="1" allowOverlap="1">
+                <wp:simplePos x="0" y="0"/>
+                <wp:positionH relativeFrom="column">
+                  <wp:posOffset>1229360</wp:posOffset>
+                </wp:positionH>
+                <wp:positionV relativeFrom="paragraph">
+                  <wp:posOffset>-26035</wp:posOffset>
+                </wp:positionV>
+                <wp:extent cx="1910715" cy="264160"/>
+                <wp:effectExtent l="0" t="0" r="0" b="0"/>
+                <wp:wrapNone/>
+                <wp:docPr id="31" name="文本框 31"/>
+                <wp:cNvGraphicFramePr/>
+                <a:graphic xmlns:a="http://schemas.openxmlformats.org/drawingml/2006/main">
+                  <a:graphicData uri="http://schemas.microsoft.com/office/word/2010/wordprocessingShape">
+                    <wps:wsp>
+                      <wps:cNvSpPr txBox="1"/>
+                      <wps:spPr>
+                        <a:xfrm>
+                          <a:off x="0" y="0"/>
+                          <a:ext cx="1910715" cy="264160"/>
+                        </a:xfrm>
+                        <a:prstGeom prst="rect">
+                          <a:avLst/>
+                        </a:prstGeom>
+                        <a:noFill/>
+                        <a:ln w="6350">
+                          <a:noFill/>
+                        </a:ln>
+                      </wps:spPr>
+                      <wps:style>
+                        <a:lnRef idx="0">
+                          <a:schemeClr val="accent1"/>
+                        </a:lnRef>
+                        <a:fillRef idx="0">
+                          <a:schemeClr val="accent1"/>
+                        </a:fillRef>
+                        <a:effectRef idx="0">
+                          <a:schemeClr val="accent1"/>
+                        </a:effectRef>
+                        <a:fontRef idx="minor">
+                          <a:schemeClr val="dk1"/>
+                        </a:fontRef>
+                      </wps:style>
+                      <wps:txbx>
+                        <w:txbxContent>
+                          <w:p>
+                            <w:pPr>
+                              <w:rPr>
+                                <w:rFonts w:hint="default" w:eastAsiaTheme="minorEastAsia"/>
+                                <w:lang w:val="en-US" w:eastAsia="zh-CN"/>
+                              </w:rPr>
+                            </w:pPr>
+                            <w:r>
+                              <w:rPr>
+                                <w:rFonts w:hint="eastAsia"/>
+                                <w:lang w:val="en-US" w:eastAsia="zh-CN"/>
+                              </w:rPr>
+                              <w:t>SSH(Route or slave host)</w:t>
+                            </w:r>
+                          </w:p>
+                        </w:txbxContent>
+                      </wps:txbx>
+                      <wps:bodyPr rot="0" spcFirstLastPara="0" vertOverflow="overflow" horzOverflow="overflow" vert="horz" wrap="square" lIns="91440" tIns="45720" rIns="91440" bIns="45720" numCol="1" spcCol="0" rtlCol="0" fromWordArt="0" anchor="t" anchorCtr="0" forceAA="0" compatLnSpc="1">
+                        <a:noAutofit/>
+                      </wps:bodyPr>
+                    </wps:wsp>
+                  </a:graphicData>
+                </a:graphic>
+              </wp:anchor>
+            </w:drawing>
+          </mc:Choice>
+          <mc:Fallback>
+            <w:pict>
+              <v:shape id="_x0000_s1026" o:spid="_x0000_s1026" o:spt="202" type="#_x0000_t202" style="position:absolute;left:0pt;margin-left:96.8pt;margin-top:-2.05pt;height:20.8pt;width:150.45pt;z-index:251715584;mso-width-relative:page;mso-height-relative:page;" filled="f" stroked="f" coordsize="21600,21600" o:gfxdata="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">
+                <v:fill on="f" focussize="0,0"/>
+                <v:stroke on="f" weight="0.5pt"/>
+                <v:imagedata o:title=""/>
+                <o:lock v:ext="edit" aspectratio="f"/>
+                <v:textbox>
+                  <w:txbxContent>
+                    <w:p>
+                      <w:pPr>
+                        <w:rPr>
+                          <w:rFonts w:hint="default" w:eastAsiaTheme="minorEastAsia"/>
+                          <w:lang w:val="en-US" w:eastAsia="zh-CN"/>
+                        </w:rPr>
+                      </w:pPr>
+                      <w:r>
+                        <w:rPr>
+                          <w:rFonts w:hint="eastAsia"/>
+                          <w:lang w:val="en-US" w:eastAsia="zh-CN"/>
+                        </w:rPr>
+                        <w:t>SSH(Route or slave host)</w:t>
+                      </w:r>
+                    </w:p>
+                  </w:txbxContent>
+                </v:textbox>
+              </v:shape>
+            </w:pict>
+          </mc:Fallback>
+        </mc:AlternateContent>
+      </w:r>
+      <w:r>
+        <w:rPr>
+          <w:sz w:val="21"/>
+        </w:rPr>
+        <mc:AlternateContent>
+          <mc:Choice Requires="wps">
+            <w:drawing>
+              <wp:anchor distT="0" distB="0" distL="114300" distR="114300" simplePos="0" relativeHeight="251714560" behindDoc="0" locked="0" layoutInCell="1" allowOverlap="1">
+                <wp:simplePos x="0" y="0"/>
+                <wp:positionH relativeFrom="column">
+                  <wp:posOffset>1217295</wp:posOffset>
+                </wp:positionH>
+                <wp:positionV relativeFrom="paragraph">
+                  <wp:posOffset>-279400</wp:posOffset>
+                </wp:positionV>
+                <wp:extent cx="2005965" cy="264160"/>
+                <wp:effectExtent l="0" t="0" r="0" b="0"/>
+                <wp:wrapNone/>
+                <wp:docPr id="30" name="文本框 30"/>
+                <wp:cNvGraphicFramePr/>
+                <a:graphic xmlns:a="http://schemas.openxmlformats.org/drawingml/2006/main">
+                  <a:graphicData uri="http://schemas.microsoft.com/office/word/2010/wordprocessingShape">
+                    <wps:wsp>
+                      <wps:cNvSpPr txBox="1"/>
+                      <wps:spPr>
+                        <a:xfrm>
+                          <a:off x="0" y="0"/>
+                          <a:ext cx="2005965" cy="264160"/>
+                        </a:xfrm>
+                        <a:prstGeom prst="rect">
+                          <a:avLst/>
+                        </a:prstGeom>
+                        <a:noFill/>
+                        <a:ln w="6350">
+                          <a:noFill/>
+                        </a:ln>
+                      </wps:spPr>
+                      <wps:style>
+                        <a:lnRef idx="0">
+                          <a:schemeClr val="accent1"/>
+                        </a:lnRef>
+                        <a:fillRef idx="0">
+                          <a:schemeClr val="accent1"/>
+                        </a:fillRef>
+                        <a:effectRef idx="0">
+                          <a:schemeClr val="accent1"/>
+                        </a:effectRef>
+                        <a:fontRef idx="minor">
+                          <a:schemeClr val="dk1"/>
+                        </a:fontRef>
+                      </wps:style>
+                      <wps:txbx>
+                        <w:txbxContent>
+                          <w:p>
+                            <w:pPr>
+                              <w:rPr>
+                                <w:rFonts w:hint="default" w:eastAsiaTheme="minorEastAsia"/>
+                                <w:lang w:val="en-US" w:eastAsia="zh-CN"/>
+                              </w:rPr>
+                            </w:pPr>
+                            <w:r>
+                              <w:rPr>
+                                <w:rFonts w:hint="eastAsia"/>
+                                <w:lang w:val="en-US" w:eastAsia="zh-CN"/>
+                              </w:rPr>
+                              <w:t>HTTP/SSL for Control(Real time)</w:t>
+                            </w:r>
+                          </w:p>
+                        </w:txbxContent>
+                      </wps:txbx>
+                      <wps:bodyPr rot="0" spcFirstLastPara="0" vertOverflow="overflow" horzOverflow="overflow" vert="horz" wrap="square" lIns="91440" tIns="45720" rIns="91440" bIns="45720" numCol="1" spcCol="0" rtlCol="0" fromWordArt="0" anchor="t" anchorCtr="0" forceAA="0" compatLnSpc="1">
+                        <a:noAutofit/>
+                      </wps:bodyPr>
+                    </wps:wsp>
+                  </a:graphicData>
+                </a:graphic>
+              </wp:anchor>
+            </w:drawing>
+          </mc:Choice>
+          <mc:Fallback>
+            <w:pict>
+              <v:shape id="_x0000_s1026" o:spid="_x0000_s1026" o:spt="202" type="#_x0000_t202" style="position:absolute;left:0pt;margin-left:95.85pt;margin-top:-22pt;height:20.8pt;width:157.95pt;z-index:251714560;mso-width-relative:page;mso-height-relative:page;" filled="f" stroked="f" coordsize="21600,21600" o:gfxdata="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">
+                <v:fill on="f" focussize="0,0"/>
+                <v:stroke on="f" weight="0.5pt"/>
+                <v:imagedata o:title=""/>
+                <o:lock v:ext="edit" aspectratio="f"/>
+                <v:textbox>
+                  <w:txbxContent>
+                    <w:p>
+                      <w:pPr>
+                        <w:rPr>
+                          <w:rFonts w:hint="default" w:eastAsiaTheme="minorEastAsia"/>
+                          <w:lang w:val="en-US" w:eastAsia="zh-CN"/>
+                        </w:rPr>
+                      </w:pPr>
+                      <w:r>
+                        <w:rPr>
+                          <w:rFonts w:hint="eastAsia"/>
+                          <w:lang w:val="en-US" w:eastAsia="zh-CN"/>
+                        </w:rPr>
+                        <w:t>HTTP/SSL for Control(Real time)</w:t>
+                      </w:r>
+                    </w:p>
+                  </w:txbxContent>
+                </v:textbox>
+              </v:shape>
+            </w:pict>
+          </mc:Fallback>
+        </mc:AlternateContent>
+      </w:r>
+      <w:r>
+        <w:rPr>
+          <w:sz w:val="21"/>
+        </w:rPr>
+        <mc:AlternateContent>
+          <mc:Choice Requires="wps">
+            <w:drawing>
+              <wp:anchor distT="0" distB="0" distL="114300" distR="114300" simplePos="0" relativeHeight="251713536" behindDoc="0" locked="0" layoutInCell="1" allowOverlap="1">
+                <wp:simplePos x="0" y="0"/>
+                <wp:positionH relativeFrom="column">
+                  <wp:posOffset>742950</wp:posOffset>
+                </wp:positionH>
+                <wp:positionV relativeFrom="paragraph">
+                  <wp:posOffset>-468630</wp:posOffset>
+                </wp:positionV>
+                <wp:extent cx="115570" cy="718185"/>
+                <wp:effectExtent l="9525" t="15875" r="15240" b="20955"/>
+                <wp:wrapNone/>
+                <wp:docPr id="29" name="上下箭头 29"/>
+                <wp:cNvGraphicFramePr/>
+                <a:graphic xmlns:a="http://schemas.openxmlformats.org/drawingml/2006/main">
+                  <a:graphicData uri="http://schemas.microsoft.com/office/word/2010/wordprocessingShape">
+                    <wps:wsp>
+                      <wps:cNvSpPr/>
+                      <wps:spPr>
+                        <a:xfrm rot="5400000">
+                          <a:off x="0" y="0"/>
+                          <a:ext cx="115570" cy="718185"/>
+                        </a:xfrm>
+                        <a:prstGeom prst="upDownArrow">
+                          <a:avLst/>
+                        </a:prstGeom>
+                        <a:noFill/>
+                      </wps:spPr>
+                      <wps:style>
+                        <a:lnRef idx="2">
+                          <a:schemeClr val="accent1">
+                            <a:lumMod val="75000"/>
+                          </a:schemeClr>
+                        </a:lnRef>
+                        <a:fillRef idx="1">
+                          <a:schemeClr val="accent1"/>
+                        </a:fillRef>
+                        <a:effectRef idx="0">
+                          <a:srgbClr val="FFFFFF"/>
+                        </a:effectRef>
+                        <a:fontRef idx="minor">
+                          <a:schemeClr val="lt1"/>
+                        </a:fontRef>
+                      </wps:style>
+                      <wps:bodyPr rot="0" spcFirstLastPara="0" vertOverflow="overflow" horzOverflow="overflow" vert="horz" wrap="square" lIns="91440" tIns="45720" rIns="91440" bIns="45720" numCol="1" spcCol="0" rtlCol="0" fromWordArt="0" anchor="ctr" anchorCtr="0" forceAA="0" compatLnSpc="1">
+                        <a:noAutofit/>
+                      </wps:bodyPr>
+                    </wps:wsp>
+                  </a:graphicData>
+                </a:graphic>
+              </wp:anchor>
+            </w:drawing>
+          </mc:Choice>
+          <mc:Fallback>
+            <w:pict>
+              <v:shape id="_x0000_s1026" o:spid="_x0000_s1026" o:spt="70" type="#_x0000_t70" style="position:absolute;left:0pt;margin-left:58.5pt;margin-top:-36.9pt;height:56.55pt;width:9.1pt;rotation:5898240f;z-index:251713536;v-text-anchor:middle;mso-width-relative:page;mso-height-relative:page;" filled="f" stroked="t" coordsize="21600,21600" o:gfxdata="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" adj="5400,1737">
+                <v:fill on="f" focussize="0,0"/>
+                <v:stroke weight="1pt" color="#2F5597 [2404]" miterlimit="8" joinstyle="miter"/>
+                <v:imagedata o:title=""/>
+                <o:lock v:ext="edit" aspectratio="f"/>
+              </v:shape>
+            </w:pict>
+          </mc:Fallback>
+        </mc:AlternateContent>
+      </w:r>
+      <w:r>
+        <w:rPr>
+          <w:sz w:val="21"/>
+        </w:rPr>
+        <mc:AlternateContent>
+          <mc:Choice Requires="wps">
+            <w:drawing>
+              <wp:anchor distT="0" distB="0" distL="114300" distR="114300" simplePos="0" relativeHeight="251707392" behindDoc="0" locked="0" layoutInCell="1" allowOverlap="1">
+                <wp:simplePos x="0" y="0"/>
+                <wp:positionH relativeFrom="column">
+                  <wp:posOffset>639445</wp:posOffset>
+                </wp:positionH>
+                <wp:positionV relativeFrom="paragraph">
+                  <wp:posOffset>1325880</wp:posOffset>
+                </wp:positionV>
+                <wp:extent cx="3972560" cy="918845"/>
+                <wp:effectExtent l="0" t="6350" r="8890" b="65405"/>
+                <wp:wrapNone/>
+                <wp:docPr id="4" name="曲线连接符 4"/>
+                <wp:cNvGraphicFramePr/>
+                <a:graphic xmlns:a="http://schemas.openxmlformats.org/drawingml/2006/main">
+                  <a:graphicData uri="http://schemas.microsoft.com/office/word/2010/wordprocessingShape">
+                    <wps:wsp>
+                      <wps:cNvCnPr/>
+                      <wps:spPr>
+                        <a:xfrm>
+                          <a:off x="1782445" y="2240280"/>
+                          <a:ext cx="3972560" cy="918845"/>
+                        </a:xfrm>
+                        <a:prstGeom prst="curvedConnector3">
+                          <a:avLst>
+                            <a:gd name="adj1" fmla="val 12356"/>
+                          </a:avLst>
+                        </a:prstGeom>
+                        <a:ln>
+                          <a:solidFill>
+                            <a:srgbClr val="00B050"/>
+                          </a:solidFill>
+                          <a:tailEnd type="arrow"/>
+                        </a:ln>
+                      </wps:spPr>
+                      <wps:style>
+                        <a:lnRef idx="2">
+                          <a:schemeClr val="accent1"/>
+                        </a:lnRef>
+                        <a:fillRef idx="0">
+                          <a:srgbClr val="FFFFFF"/>
+                        </a:fillRef>
+                        <a:effectRef idx="0">
+                          <a:srgbClr val="FFFFFF"/>
+                        </a:effectRef>
+                        <a:fontRef idx="minor">
+                          <a:schemeClr val="tx1"/>
+                        </a:fontRef>
+                      </wps:style>
+                      <wps:bodyPr/>
+                    </wps:wsp>
+                  </a:graphicData>
+                </a:graphic>
+              </wp:anchor>
+            </w:drawing>
+          </mc:Choice>
+          <mc:Fallback>
+            <w:pict>
+              <v:shape id="_x0000_s1026" o:spid="_x0000_s1026" o:spt="38" type="#_x0000_t38" style="position:absolute;left:0pt;margin-left:50.35pt;margin-top:104.4pt;height:72.35pt;width:312.8pt;z-index:251707392;mso-width-relative:page;mso-height-relative:page;" filled="f" stroked="t" coordsize="21600,21600" o:gfxdata="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" adj="2669">
+                <v:fill on="f" focussize="0,0"/>
+                <v:stroke weight="1pt" color="#00B050 [3204]" miterlimit="8" joinstyle="miter" endarrow="open"/>
+                <v:imagedata o:title=""/>
+                <o:lock v:ext="edit" aspectratio="f"/>
+              </v:shape>
+            </w:pict>
+          </mc:Fallback>
+        </mc:AlternateContent>
+      </w:r>
       <w:r>
         <w:rPr>
           <w:sz w:val="21"/>
@@ -1248,7 +2427,7 @@
           </mc:Choice>
           <mc:Fallback>
             <w:pict>
-              <v:shape id="_x0000_s1026" o:spid="_x0000_s1026" o:spt="69" type="#_x0000_t69" style="position:absolute;left:0pt;margin-left:143.95pt;margin-top:294.3pt;height:10.55pt;width:110.15pt;rotation:3604480f;z-index:251688960;v-text-anchor:middle;mso-width-relative:page;mso-height-relative:page;" filled="f" stroked="t" coordsize="21600,21600" o:gfxdata="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" adj="1034,5400">
+              <v:shape id="_x0000_s1026" o:spid="_x0000_s1026" o:spt="69" type="#_x0000_t69" style="position:absolute;left:0pt;margin-left:143.95pt;margin-top:294.3pt;height:10.55pt;width:110.15pt;rotation:3604480f;z-index:251688960;v-text-anchor:middle;mso-width-relative:page;mso-height-relative:page;" filled="f" stroked="t" coordsize="21600,21600" o:gfxdata="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" adj="1034,5400">
                 <v:fill on="f" focussize="0,0"/>
                 <v:stroke weight="1pt" color="#2F528F [3204]" miterlimit="8" joinstyle="miter" dashstyle="3 1"/>
                 <v:imagedata o:title=""/>

</xml_diff>